<commit_message>
fix the saving shopping list in GUI
</commit_message>
<xml_diff>
--- a/Supermarket Assistant Chatbot.docx
+++ b/Supermarket Assistant Chatbot.docx
@@ -4,11 +4,13 @@
   <w:body>
     <w:p>
       <w:pPr>
-        <w:jc w:val="both"/>
+        <w:jc w:val="center"/>
         <w:rPr>
           <w:rFonts w:ascii="Times New Roman" w:hAnsi="Times New Roman" w:cs="Times New Roman"/>
           <w:b/>
           <w:bCs/>
+          <w:sz w:val="48"/>
+          <w:szCs w:val="48"/>
         </w:rPr>
       </w:pPr>
       <w:r>
@@ -16,6 +18,8 @@
           <w:rFonts w:ascii="Times New Roman" w:hAnsi="Times New Roman" w:cs="Times New Roman"/>
           <w:b/>
           <w:bCs/>
+          <w:sz w:val="48"/>
+          <w:szCs w:val="48"/>
         </w:rPr>
         <w:t>Supermarket Assistant Chatbot - User Guide</w:t>
       </w:r>
@@ -51,7 +55,21 @@
         <w:rPr>
           <w:rFonts w:ascii="Times New Roman" w:hAnsi="Times New Roman" w:cs="Times New Roman"/>
         </w:rPr>
-        <w:t>The Supermarket Assistant Chatbot is an intelligent application designed to help customers quickly locate items in a supermarket. Using advanced Natural Language Processing (NLP) techniques, the chatbot can understand your shopping requests in natural language and provide you with the exact shelf locations for each item.</w:t>
+        <w:t xml:space="preserve">The Supermarket Assistant Chatbot is an intelligent application designed to help customers quickly locate items in a supermarket. Using advanced Natural Language Processing (NLP) techniques, the chatbot can understand your shopping requests in natural language and provide you with the </w:t>
+      </w:r>
+      <w:proofErr w:type="gramStart"/>
+      <w:r>
+        <w:rPr>
+          <w:rFonts w:ascii="Times New Roman" w:hAnsi="Times New Roman" w:cs="Times New Roman"/>
+        </w:rPr>
+        <w:t>exact shelf</w:t>
+      </w:r>
+      <w:proofErr w:type="gramEnd"/>
+      <w:r>
+        <w:rPr>
+          <w:rFonts w:ascii="Times New Roman" w:hAnsi="Times New Roman" w:cs="Times New Roman"/>
+        </w:rPr>
+        <w:t xml:space="preserve"> locations for each item.</w:t>
       </w:r>
     </w:p>
     <w:p>
@@ -137,7 +155,19 @@
         <w:rPr>
           <w:rFonts w:ascii="Times New Roman" w:hAnsi="Times New Roman" w:cs="Times New Roman"/>
         </w:rPr>
-        <w:t>: Just type what you want to buy in plain English</w:t>
+        <w:t xml:space="preserve">: </w:t>
+      </w:r>
+      <w:r>
+        <w:rPr>
+          <w:rFonts w:ascii="Times New Roman" w:hAnsi="Times New Roman" w:cs="Times New Roman"/>
+        </w:rPr>
+        <w:t>Type</w:t>
+      </w:r>
+      <w:r>
+        <w:rPr>
+          <w:rFonts w:ascii="Times New Roman" w:hAnsi="Times New Roman" w:cs="Times New Roman"/>
+        </w:rPr>
+        <w:t xml:space="preserve"> what you want to buy in plain English</w:t>
       </w:r>
     </w:p>
     <w:p>
@@ -294,37 +324,12 @@
     </w:p>
     <w:p>
       <w:pPr>
-        <w:numPr>
-          <w:ilvl w:val="0"/>
-          <w:numId w:val="37"/>
-        </w:numPr>
-        <w:jc w:val="both"/>
-        <w:rPr>
-          <w:rFonts w:ascii="Times New Roman" w:hAnsi="Times New Roman" w:cs="Times New Roman"/>
-        </w:rPr>
-      </w:pPr>
-      <w:r>
-        <w:rPr>
-          <w:rFonts w:ascii="Times New Roman" w:hAnsi="Times New Roman" w:cs="Times New Roman"/>
-        </w:rPr>
-        <w:t>Command line/terminal access (for CLI) or graphical display (for GUI)</w:t>
-      </w:r>
-    </w:p>
-    <w:p>
-      <w:pPr>
-        <w:jc w:val="both"/>
-        <w:rPr>
-          <w:rFonts w:ascii="Times New Roman" w:hAnsi="Times New Roman" w:cs="Times New Roman"/>
-        </w:rPr>
-      </w:pPr>
-    </w:p>
-    <w:p>
-      <w:pPr>
         <w:jc w:val="both"/>
         <w:rPr>
           <w:rFonts w:ascii="Times New Roman" w:hAnsi="Times New Roman" w:cs="Times New Roman"/>
           <w:b/>
           <w:bCs/>
+          <w:u w:val="single"/>
         </w:rPr>
       </w:pPr>
       <w:r>
@@ -332,6 +337,7 @@
           <w:rFonts w:ascii="Times New Roman" w:hAnsi="Times New Roman" w:cs="Times New Roman"/>
           <w:b/>
           <w:bCs/>
+          <w:u w:val="single"/>
         </w:rPr>
         <w:t>Installation Steps</w:t>
       </w:r>
@@ -377,7 +383,21 @@
         <w:rPr>
           <w:rFonts w:ascii="Times New Roman" w:hAnsi="Times New Roman" w:cs="Times New Roman"/>
         </w:rPr>
-        <w:t>the supermarket_chatbot folder into your PC.</w:t>
+        <w:t xml:space="preserve">the </w:t>
+      </w:r>
+      <w:proofErr w:type="spellStart"/>
+      <w:r>
+        <w:rPr>
+          <w:rFonts w:ascii="Times New Roman" w:hAnsi="Times New Roman" w:cs="Times New Roman"/>
+        </w:rPr>
+        <w:t>supermarket_chatbot</w:t>
+      </w:r>
+      <w:proofErr w:type="spellEnd"/>
+      <w:r>
+        <w:rPr>
+          <w:rFonts w:ascii="Times New Roman" w:hAnsi="Times New Roman" w:cs="Times New Roman"/>
+        </w:rPr>
+        <w:t xml:space="preserve"> folder into your PC.</w:t>
       </w:r>
     </w:p>
     <w:p>
@@ -428,7 +448,21 @@
         <w:rPr>
           <w:rFonts w:ascii="Times New Roman" w:hAnsi="Times New Roman" w:cs="Times New Roman"/>
         </w:rPr>
-        <w:t xml:space="preserve"> and open cmd from that folder</w:t>
+        <w:t xml:space="preserve"> and open </w:t>
+      </w:r>
+      <w:proofErr w:type="spellStart"/>
+      <w:r>
+        <w:rPr>
+          <w:rFonts w:ascii="Times New Roman" w:hAnsi="Times New Roman" w:cs="Times New Roman"/>
+        </w:rPr>
+        <w:t>cmd</w:t>
+      </w:r>
+      <w:proofErr w:type="spellEnd"/>
+      <w:r>
+        <w:rPr>
+          <w:rFonts w:ascii="Times New Roman" w:hAnsi="Times New Roman" w:cs="Times New Roman"/>
+        </w:rPr>
+        <w:t xml:space="preserve"> from that folder</w:t>
       </w:r>
     </w:p>
     <w:p>
@@ -494,8 +528,18 @@
           <w:b/>
           <w:bCs/>
         </w:rPr>
-        <w:t>python -m spacy download en_core_web_sm</w:t>
+        <w:t xml:space="preserve">python -m spacy download </w:t>
       </w:r>
+      <w:proofErr w:type="spellStart"/>
+      <w:r>
+        <w:rPr>
+          <w:rFonts w:ascii="Times New Roman" w:hAnsi="Times New Roman" w:cs="Times New Roman"/>
+          <w:b/>
+          <w:bCs/>
+        </w:rPr>
+        <w:t>en_core_web_sm</w:t>
+      </w:r>
+      <w:proofErr w:type="spellEnd"/>
       <w:r>
         <w:rPr>
           <w:rFonts w:ascii="Times New Roman" w:hAnsi="Times New Roman" w:cs="Times New Roman"/>
@@ -506,7 +550,21 @@
         <w:rPr>
           <w:rFonts w:ascii="Times New Roman" w:hAnsi="Times New Roman" w:cs="Times New Roman"/>
         </w:rPr>
-        <w:t xml:space="preserve">nstall spaCy model for better </w:t>
+        <w:t xml:space="preserve">nstall </w:t>
+      </w:r>
+      <w:proofErr w:type="spellStart"/>
+      <w:r>
+        <w:rPr>
+          <w:rFonts w:ascii="Times New Roman" w:hAnsi="Times New Roman" w:cs="Times New Roman"/>
+        </w:rPr>
+        <w:t>spaCy</w:t>
+      </w:r>
+      <w:proofErr w:type="spellEnd"/>
+      <w:r>
+        <w:rPr>
+          <w:rFonts w:ascii="Times New Roman" w:hAnsi="Times New Roman" w:cs="Times New Roman"/>
+        </w:rPr>
+        <w:t xml:space="preserve"> model for better </w:t>
       </w:r>
       <w:r>
         <w:rPr>
@@ -540,34 +598,6 @@
         <w:jc w:val="both"/>
         <w:rPr>
           <w:rFonts w:ascii="Times New Roman" w:hAnsi="Times New Roman" w:cs="Times New Roman"/>
-          <w:b/>
-          <w:bCs/>
-        </w:rPr>
-      </w:pPr>
-    </w:p>
-    <w:p>
-      <w:pPr>
-        <w:jc w:val="both"/>
-        <w:rPr>
-          <w:rFonts w:ascii="Times New Roman" w:hAnsi="Times New Roman" w:cs="Times New Roman"/>
-          <w:b/>
-          <w:bCs/>
-        </w:rPr>
-      </w:pPr>
-    </w:p>
-    <w:p>
-      <w:pPr>
-        <w:jc w:val="both"/>
-        <w:rPr>
-          <w:rFonts w:ascii="Times New Roman" w:hAnsi="Times New Roman" w:cs="Times New Roman"/>
-        </w:rPr>
-      </w:pPr>
-    </w:p>
-    <w:p>
-      <w:pPr>
-        <w:jc w:val="both"/>
-        <w:rPr>
-          <w:rFonts w:ascii="Times New Roman" w:hAnsi="Times New Roman" w:cs="Times New Roman"/>
           <w:u w:val="single"/>
         </w:rPr>
       </w:pPr>
@@ -578,7 +608,6 @@
           <w:bCs/>
           <w:u w:val="single"/>
         </w:rPr>
-        <w:lastRenderedPageBreak/>
         <w:t>Easy Way (Recommended):</w:t>
       </w:r>
     </w:p>
@@ -607,14 +636,6 @@
         <w:jc w:val="both"/>
         <w:rPr>
           <w:rFonts w:ascii="Times New Roman" w:hAnsi="Times New Roman" w:cs="Times New Roman"/>
-        </w:rPr>
-      </w:pPr>
-    </w:p>
-    <w:p>
-      <w:pPr>
-        <w:jc w:val="both"/>
-        <w:rPr>
-          <w:rFonts w:ascii="Times New Roman" w:hAnsi="Times New Roman" w:cs="Times New Roman"/>
           <w:u w:val="single"/>
         </w:rPr>
       </w:pPr>
@@ -665,7 +686,23 @@
         <w:rPr>
           <w:rFonts w:ascii="Times New Roman" w:hAnsi="Times New Roman" w:cs="Times New Roman"/>
         </w:rPr>
-        <w:t>For CLI version:python supermarket_chatbot.py</w:t>
+        <w:t xml:space="preserve">For CLI </w:t>
+      </w:r>
+      <w:proofErr w:type="spellStart"/>
+      <w:proofErr w:type="gramStart"/>
+      <w:r>
+        <w:rPr>
+          <w:rFonts w:ascii="Times New Roman" w:hAnsi="Times New Roman" w:cs="Times New Roman"/>
+        </w:rPr>
+        <w:t>version:python</w:t>
+      </w:r>
+      <w:proofErr w:type="spellEnd"/>
+      <w:proofErr w:type="gramEnd"/>
+      <w:r>
+        <w:rPr>
+          <w:rFonts w:ascii="Times New Roman" w:hAnsi="Times New Roman" w:cs="Times New Roman"/>
+        </w:rPr>
+        <w:t xml:space="preserve"> supermarket_chatbot.py</w:t>
       </w:r>
     </w:p>
     <w:p>
@@ -673,14 +710,6 @@
         <w:jc w:val="both"/>
         <w:rPr>
           <w:rFonts w:ascii="Times New Roman" w:hAnsi="Times New Roman" w:cs="Times New Roman"/>
-        </w:rPr>
-      </w:pPr>
-    </w:p>
-    <w:p>
-      <w:pPr>
-        <w:jc w:val="both"/>
-        <w:rPr>
-          <w:rFonts w:ascii="Times New Roman" w:hAnsi="Times New Roman" w:cs="Times New Roman"/>
           <w:b/>
           <w:bCs/>
           <w:u w:val="single"/>
@@ -693,6 +722,7 @@
           <w:bCs/>
           <w:u w:val="single"/>
         </w:rPr>
+        <w:lastRenderedPageBreak/>
         <w:t>How to Use - GUI Version</w:t>
       </w:r>
     </w:p>
@@ -770,18 +800,21 @@
     </w:p>
     <w:p>
       <w:pPr>
+        <w:pStyle w:val="ListParagraph"/>
+        <w:numPr>
+          <w:ilvl w:val="0"/>
+          <w:numId w:val="105"/>
+        </w:numPr>
         <w:jc w:val="both"/>
         <w:rPr>
           <w:rFonts w:ascii="Times New Roman" w:hAnsi="Times New Roman" w:cs="Times New Roman"/>
-          <w:b/>
-          <w:bCs/>
+          <w:u w:val="single"/>
         </w:rPr>
       </w:pPr>
       <w:r>
         <w:rPr>
           <w:rFonts w:ascii="Times New Roman" w:hAnsi="Times New Roman" w:cs="Times New Roman"/>
-          <w:b/>
-          <w:bCs/>
+          <w:u w:val="single"/>
         </w:rPr>
         <w:t>Left Panel - Input Area</w:t>
       </w:r>
@@ -892,18 +925,21 @@
     </w:p>
     <w:p>
       <w:pPr>
+        <w:pStyle w:val="ListParagraph"/>
+        <w:numPr>
+          <w:ilvl w:val="0"/>
+          <w:numId w:val="106"/>
+        </w:numPr>
         <w:jc w:val="both"/>
         <w:rPr>
           <w:rFonts w:ascii="Times New Roman" w:hAnsi="Times New Roman" w:cs="Times New Roman"/>
-          <w:b/>
-          <w:bCs/>
+          <w:u w:val="single"/>
         </w:rPr>
       </w:pPr>
       <w:r>
         <w:rPr>
           <w:rFonts w:ascii="Times New Roman" w:hAnsi="Times New Roman" w:cs="Times New Roman"/>
-          <w:b/>
-          <w:bCs/>
+          <w:u w:val="single"/>
         </w:rPr>
         <w:t>Right Panel - Results Area</w:t>
       </w:r>
@@ -988,18 +1024,21 @@
     </w:p>
     <w:p>
       <w:pPr>
+        <w:pStyle w:val="ListParagraph"/>
+        <w:numPr>
+          <w:ilvl w:val="0"/>
+          <w:numId w:val="107"/>
+        </w:numPr>
         <w:jc w:val="both"/>
         <w:rPr>
           <w:rFonts w:ascii="Times New Roman" w:hAnsi="Times New Roman" w:cs="Times New Roman"/>
-          <w:b/>
-          <w:bCs/>
+          <w:u w:val="single"/>
         </w:rPr>
       </w:pPr>
       <w:r>
         <w:rPr>
           <w:rFonts w:ascii="Times New Roman" w:hAnsi="Times New Roman" w:cs="Times New Roman"/>
-          <w:b/>
-          <w:bCs/>
+          <w:u w:val="single"/>
         </w:rPr>
         <w:t>Status Bar</w:t>
       </w:r>
@@ -1137,8 +1176,16 @@
         <w:rPr>
           <w:rFonts w:ascii="Times New Roman" w:hAnsi="Times New Roman" w:cs="Times New Roman"/>
         </w:rPr>
-        <w:t xml:space="preserve"> Find Items" or press Ctrl+Enter</w:t>
+        <w:t xml:space="preserve"> Find Items" or press </w:t>
       </w:r>
+      <w:proofErr w:type="spellStart"/>
+      <w:r>
+        <w:rPr>
+          <w:rFonts w:ascii="Times New Roman" w:hAnsi="Times New Roman" w:cs="Times New Roman"/>
+        </w:rPr>
+        <w:t>Ctrl+Enter</w:t>
+      </w:r>
+      <w:proofErr w:type="spellEnd"/>
     </w:p>
     <w:p>
       <w:pPr>
@@ -1169,12 +1216,19 @@
           <w:rFonts w:ascii="Times New Roman" w:hAnsi="Times New Roman" w:cs="Times New Roman"/>
         </w:rPr>
       </w:pPr>
+      <w:proofErr w:type="gramStart"/>
       <w:r>
         <w:rPr>
           <w:rFonts w:ascii="Times New Roman" w:hAnsi="Times New Roman" w:cs="Times New Roman"/>
         </w:rPr>
-        <w:lastRenderedPageBreak/>
-        <w:t>See NLP extraction happening in real-time</w:t>
+        <w:t>See</w:t>
+      </w:r>
+      <w:proofErr w:type="gramEnd"/>
+      <w:r>
+        <w:rPr>
+          <w:rFonts w:ascii="Times New Roman" w:hAnsi="Times New Roman" w:cs="Times New Roman"/>
+        </w:rPr>
+        <w:t xml:space="preserve"> NLP extraction happening in real-time</w:t>
       </w:r>
     </w:p>
     <w:p>
@@ -1218,7 +1272,13 @@
         <w:rPr>
           <w:rFonts w:ascii="Times New Roman" w:hAnsi="Times New Roman" w:cs="Times New Roman"/>
         </w:rPr>
-        <w:t>Items are displayed grouped by shelf number</w:t>
+        <w:t xml:space="preserve">Items are displayed grouped by shelf </w:t>
+      </w:r>
+      <w:r>
+        <w:rPr>
+          <w:rFonts w:ascii="Times New Roman" w:hAnsi="Times New Roman" w:cs="Times New Roman"/>
+        </w:rPr>
+        <w:t>numbers</w:t>
       </w:r>
     </w:p>
     <w:p>
@@ -1328,6 +1388,7 @@
         <w:rPr>
           <w:rFonts w:ascii="Times New Roman" w:hAnsi="Times New Roman" w:cs="Times New Roman"/>
         </w:rPr>
+        <w:lastRenderedPageBreak/>
         <w:t>Click "</w:t>
       </w:r>
       <w:r>
@@ -1376,7 +1437,13 @@
         <w:rPr>
           <w:rFonts w:ascii="Times New Roman" w:hAnsi="Times New Roman" w:cs="Times New Roman"/>
         </w:rPr>
-        <w:t>Use the example buttons to quickly test the system</w:t>
+        <w:t xml:space="preserve">Use the example buttons </w:t>
+      </w:r>
+      <w:r>
+        <w:rPr>
+          <w:rFonts w:ascii="Times New Roman" w:hAnsi="Times New Roman" w:cs="Times New Roman"/>
+        </w:rPr>
+        <w:t>to test the system quickly</w:t>
       </w:r>
     </w:p>
     <w:p>
@@ -1748,11 +1815,29 @@
         <w:rPr>
           <w:rFonts w:ascii="Times New Roman" w:hAnsi="Times New Roman" w:cs="Times New Roman"/>
         </w:rPr>
-        <w:t>: Press Ctrl+C to exit</w:t>
+        <w:t xml:space="preserve">: Press </w:t>
+      </w:r>
+      <w:proofErr w:type="spellStart"/>
+      <w:r>
+        <w:rPr>
+          <w:rFonts w:ascii="Times New Roman" w:hAnsi="Times New Roman" w:cs="Times New Roman"/>
+        </w:rPr>
+        <w:t>Ctrl+C</w:t>
+      </w:r>
+      <w:proofErr w:type="spellEnd"/>
+      <w:r>
+        <w:rPr>
+          <w:rFonts w:ascii="Times New Roman" w:hAnsi="Times New Roman" w:cs="Times New Roman"/>
+        </w:rPr>
+        <w:t xml:space="preserve"> to exit</w:t>
       </w:r>
     </w:p>
     <w:p>
       <w:pPr>
+        <w:numPr>
+          <w:ilvl w:val="0"/>
+          <w:numId w:val="49"/>
+        </w:numPr>
         <w:jc w:val="both"/>
         <w:rPr>
           <w:rFonts w:ascii="Times New Roman" w:hAnsi="Times New Roman" w:cs="Times New Roman"/>
@@ -1764,14 +1849,6 @@
         <w:jc w:val="both"/>
         <w:rPr>
           <w:rFonts w:ascii="Times New Roman" w:hAnsi="Times New Roman" w:cs="Times New Roman"/>
-        </w:rPr>
-      </w:pPr>
-    </w:p>
-    <w:p>
-      <w:pPr>
-        <w:jc w:val="both"/>
-        <w:rPr>
-          <w:rFonts w:ascii="Times New Roman" w:hAnsi="Times New Roman" w:cs="Times New Roman"/>
           <w:b/>
           <w:bCs/>
         </w:rPr>
@@ -1782,7 +1859,6 @@
           <w:b/>
           <w:bCs/>
         </w:rPr>
-        <w:lastRenderedPageBreak/>
         <w:t>Exiting the Application</w:t>
       </w:r>
     </w:p>
@@ -1847,12 +1923,14 @@
           <w:rFonts w:ascii="Times New Roman" w:hAnsi="Times New Roman" w:cs="Times New Roman"/>
         </w:rPr>
       </w:pPr>
+      <w:proofErr w:type="gramStart"/>
       <w:r>
         <w:rPr>
           <w:rFonts w:ascii="Times New Roman" w:hAnsi="Times New Roman" w:cs="Times New Roman"/>
         </w:rPr>
         <w:t>bye</w:t>
       </w:r>
+      <w:proofErr w:type="gramEnd"/>
     </w:p>
     <w:p>
       <w:pPr>
@@ -1865,12 +1943,14 @@
           <w:rFonts w:ascii="Times New Roman" w:hAnsi="Times New Roman" w:cs="Times New Roman"/>
         </w:rPr>
       </w:pPr>
+      <w:proofErr w:type="gramStart"/>
       <w:r>
         <w:rPr>
           <w:rFonts w:ascii="Times New Roman" w:hAnsi="Times New Roman" w:cs="Times New Roman"/>
         </w:rPr>
         <w:t>goodbye</w:t>
       </w:r>
+      <w:proofErr w:type="gramEnd"/>
     </w:p>
     <w:p>
       <w:pPr>
@@ -1887,8 +1967,16 @@
         <w:rPr>
           <w:rFonts w:ascii="Times New Roman" w:hAnsi="Times New Roman" w:cs="Times New Roman"/>
         </w:rPr>
-        <w:t>Press Ctrl+C</w:t>
+        <w:t xml:space="preserve">Press </w:t>
       </w:r>
+      <w:proofErr w:type="spellStart"/>
+      <w:r>
+        <w:rPr>
+          <w:rFonts w:ascii="Times New Roman" w:hAnsi="Times New Roman" w:cs="Times New Roman"/>
+        </w:rPr>
+        <w:t>Ctrl+C</w:t>
+      </w:r>
+      <w:proofErr w:type="spellEnd"/>
     </w:p>
     <w:p>
       <w:pPr>
@@ -5095,6 +5183,119 @@
     </w:lvl>
   </w:abstractNum>
   <w:abstractNum w:abstractNumId="22" w15:restartNumberingAfterBreak="0">
+    <w:nsid w:val="14D73144"/>
+    <w:multiLevelType w:val="hybridMultilevel"/>
+    <w:tmpl w:val="772EBEBE"/>
+    <w:lvl w:ilvl="0" w:tplc="0409000D">
+      <w:start w:val="1"/>
+      <w:numFmt w:val="bullet"/>
+      <w:lvlText w:val=""/>
+      <w:lvlJc w:val="left"/>
+      <w:pPr>
+        <w:ind w:left="720" w:hanging="360"/>
+      </w:pPr>
+      <w:rPr>
+        <w:rFonts w:ascii="Wingdings" w:hAnsi="Wingdings" w:hint="default"/>
+      </w:rPr>
+    </w:lvl>
+    <w:lvl w:ilvl="1" w:tplc="04090003" w:tentative="1">
+      <w:start w:val="1"/>
+      <w:numFmt w:val="bullet"/>
+      <w:lvlText w:val="o"/>
+      <w:lvlJc w:val="left"/>
+      <w:pPr>
+        <w:ind w:left="1440" w:hanging="360"/>
+      </w:pPr>
+      <w:rPr>
+        <w:rFonts w:ascii="Courier New" w:hAnsi="Courier New" w:cs="Courier New" w:hint="default"/>
+      </w:rPr>
+    </w:lvl>
+    <w:lvl w:ilvl="2" w:tplc="04090005" w:tentative="1">
+      <w:start w:val="1"/>
+      <w:numFmt w:val="bullet"/>
+      <w:lvlText w:val=""/>
+      <w:lvlJc w:val="left"/>
+      <w:pPr>
+        <w:ind w:left="2160" w:hanging="360"/>
+      </w:pPr>
+      <w:rPr>
+        <w:rFonts w:ascii="Wingdings" w:hAnsi="Wingdings" w:hint="default"/>
+      </w:rPr>
+    </w:lvl>
+    <w:lvl w:ilvl="3" w:tplc="04090001" w:tentative="1">
+      <w:start w:val="1"/>
+      <w:numFmt w:val="bullet"/>
+      <w:lvlText w:val=""/>
+      <w:lvlJc w:val="left"/>
+      <w:pPr>
+        <w:ind w:left="2880" w:hanging="360"/>
+      </w:pPr>
+      <w:rPr>
+        <w:rFonts w:ascii="Symbol" w:hAnsi="Symbol" w:hint="default"/>
+      </w:rPr>
+    </w:lvl>
+    <w:lvl w:ilvl="4" w:tplc="04090003" w:tentative="1">
+      <w:start w:val="1"/>
+      <w:numFmt w:val="bullet"/>
+      <w:lvlText w:val="o"/>
+      <w:lvlJc w:val="left"/>
+      <w:pPr>
+        <w:ind w:left="3600" w:hanging="360"/>
+      </w:pPr>
+      <w:rPr>
+        <w:rFonts w:ascii="Courier New" w:hAnsi="Courier New" w:cs="Courier New" w:hint="default"/>
+      </w:rPr>
+    </w:lvl>
+    <w:lvl w:ilvl="5" w:tplc="04090005" w:tentative="1">
+      <w:start w:val="1"/>
+      <w:numFmt w:val="bullet"/>
+      <w:lvlText w:val=""/>
+      <w:lvlJc w:val="left"/>
+      <w:pPr>
+        <w:ind w:left="4320" w:hanging="360"/>
+      </w:pPr>
+      <w:rPr>
+        <w:rFonts w:ascii="Wingdings" w:hAnsi="Wingdings" w:hint="default"/>
+      </w:rPr>
+    </w:lvl>
+    <w:lvl w:ilvl="6" w:tplc="04090001" w:tentative="1">
+      <w:start w:val="1"/>
+      <w:numFmt w:val="bullet"/>
+      <w:lvlText w:val=""/>
+      <w:lvlJc w:val="left"/>
+      <w:pPr>
+        <w:ind w:left="5040" w:hanging="360"/>
+      </w:pPr>
+      <w:rPr>
+        <w:rFonts w:ascii="Symbol" w:hAnsi="Symbol" w:hint="default"/>
+      </w:rPr>
+    </w:lvl>
+    <w:lvl w:ilvl="7" w:tplc="04090003" w:tentative="1">
+      <w:start w:val="1"/>
+      <w:numFmt w:val="bullet"/>
+      <w:lvlText w:val="o"/>
+      <w:lvlJc w:val="left"/>
+      <w:pPr>
+        <w:ind w:left="5760" w:hanging="360"/>
+      </w:pPr>
+      <w:rPr>
+        <w:rFonts w:ascii="Courier New" w:hAnsi="Courier New" w:cs="Courier New" w:hint="default"/>
+      </w:rPr>
+    </w:lvl>
+    <w:lvl w:ilvl="8" w:tplc="04090005" w:tentative="1">
+      <w:start w:val="1"/>
+      <w:numFmt w:val="bullet"/>
+      <w:lvlText w:val=""/>
+      <w:lvlJc w:val="left"/>
+      <w:pPr>
+        <w:ind w:left="6480" w:hanging="360"/>
+      </w:pPr>
+      <w:rPr>
+        <w:rFonts w:ascii="Wingdings" w:hAnsi="Wingdings" w:hint="default"/>
+      </w:rPr>
+    </w:lvl>
+  </w:abstractNum>
+  <w:abstractNum w:abstractNumId="23" w15:restartNumberingAfterBreak="0">
     <w:nsid w:val="16723FF2"/>
     <w:multiLevelType w:val="multilevel"/>
     <w:tmpl w:val="EBEC44E0"/>
@@ -5243,7 +5444,7 @@
       </w:rPr>
     </w:lvl>
   </w:abstractNum>
-  <w:abstractNum w:abstractNumId="23" w15:restartNumberingAfterBreak="0">
+  <w:abstractNum w:abstractNumId="24" w15:restartNumberingAfterBreak="0">
     <w:nsid w:val="1802292B"/>
     <w:multiLevelType w:val="multilevel"/>
     <w:tmpl w:val="382655F4"/>
@@ -5392,7 +5593,7 @@
       </w:rPr>
     </w:lvl>
   </w:abstractNum>
-  <w:abstractNum w:abstractNumId="24" w15:restartNumberingAfterBreak="0">
+  <w:abstractNum w:abstractNumId="25" w15:restartNumberingAfterBreak="0">
     <w:nsid w:val="183B3B50"/>
     <w:multiLevelType w:val="multilevel"/>
     <w:tmpl w:val="42F62774"/>
@@ -5541,7 +5742,7 @@
       </w:rPr>
     </w:lvl>
   </w:abstractNum>
-  <w:abstractNum w:abstractNumId="25" w15:restartNumberingAfterBreak="0">
+  <w:abstractNum w:abstractNumId="26" w15:restartNumberingAfterBreak="0">
     <w:nsid w:val="183B3D70"/>
     <w:multiLevelType w:val="multilevel"/>
     <w:tmpl w:val="6206F5B0"/>
@@ -5690,7 +5891,7 @@
       </w:rPr>
     </w:lvl>
   </w:abstractNum>
-  <w:abstractNum w:abstractNumId="26" w15:restartNumberingAfterBreak="0">
+  <w:abstractNum w:abstractNumId="27" w15:restartNumberingAfterBreak="0">
     <w:nsid w:val="19550517"/>
     <w:multiLevelType w:val="multilevel"/>
     <w:tmpl w:val="FBC2F75C"/>
@@ -5807,7 +6008,7 @@
       </w:pPr>
     </w:lvl>
   </w:abstractNum>
-  <w:abstractNum w:abstractNumId="27" w15:restartNumberingAfterBreak="0">
+  <w:abstractNum w:abstractNumId="28" w15:restartNumberingAfterBreak="0">
     <w:nsid w:val="1975434D"/>
     <w:multiLevelType w:val="multilevel"/>
     <w:tmpl w:val="3A2E5F98"/>
@@ -5956,7 +6157,7 @@
       </w:rPr>
     </w:lvl>
   </w:abstractNum>
-  <w:abstractNum w:abstractNumId="28" w15:restartNumberingAfterBreak="0">
+  <w:abstractNum w:abstractNumId="29" w15:restartNumberingAfterBreak="0">
     <w:nsid w:val="19DE018C"/>
     <w:multiLevelType w:val="multilevel"/>
     <w:tmpl w:val="FE9A16D0"/>
@@ -6069,7 +6270,7 @@
       </w:pPr>
     </w:lvl>
   </w:abstractNum>
-  <w:abstractNum w:abstractNumId="29" w15:restartNumberingAfterBreak="0">
+  <w:abstractNum w:abstractNumId="30" w15:restartNumberingAfterBreak="0">
     <w:nsid w:val="1FB05E9D"/>
     <w:multiLevelType w:val="multilevel"/>
     <w:tmpl w:val="0E52C6C4"/>
@@ -6218,7 +6419,7 @@
       </w:rPr>
     </w:lvl>
   </w:abstractNum>
-  <w:abstractNum w:abstractNumId="30" w15:restartNumberingAfterBreak="0">
+  <w:abstractNum w:abstractNumId="31" w15:restartNumberingAfterBreak="0">
     <w:nsid w:val="222352EA"/>
     <w:multiLevelType w:val="multilevel"/>
     <w:tmpl w:val="49745ABA"/>
@@ -6331,7 +6532,7 @@
       </w:pPr>
     </w:lvl>
   </w:abstractNum>
-  <w:abstractNum w:abstractNumId="31" w15:restartNumberingAfterBreak="0">
+  <w:abstractNum w:abstractNumId="32" w15:restartNumberingAfterBreak="0">
     <w:nsid w:val="242E3C20"/>
     <w:multiLevelType w:val="multilevel"/>
     <w:tmpl w:val="8A161378"/>
@@ -6480,7 +6681,7 @@
       </w:rPr>
     </w:lvl>
   </w:abstractNum>
-  <w:abstractNum w:abstractNumId="32" w15:restartNumberingAfterBreak="0">
+  <w:abstractNum w:abstractNumId="33" w15:restartNumberingAfterBreak="0">
     <w:nsid w:val="24B02B30"/>
     <w:multiLevelType w:val="multilevel"/>
     <w:tmpl w:val="33C8E118"/>
@@ -6593,7 +6794,7 @@
       </w:pPr>
     </w:lvl>
   </w:abstractNum>
-  <w:abstractNum w:abstractNumId="33" w15:restartNumberingAfterBreak="0">
+  <w:abstractNum w:abstractNumId="34" w15:restartNumberingAfterBreak="0">
     <w:nsid w:val="24C1446D"/>
     <w:multiLevelType w:val="hybridMultilevel"/>
     <w:tmpl w:val="8DE63D6C"/>
@@ -6706,7 +6907,7 @@
       </w:rPr>
     </w:lvl>
   </w:abstractNum>
-  <w:abstractNum w:abstractNumId="34" w15:restartNumberingAfterBreak="0">
+  <w:abstractNum w:abstractNumId="35" w15:restartNumberingAfterBreak="0">
     <w:nsid w:val="2A1810F2"/>
     <w:multiLevelType w:val="multilevel"/>
     <w:tmpl w:val="A572A65A"/>
@@ -6855,7 +7056,7 @@
       </w:rPr>
     </w:lvl>
   </w:abstractNum>
-  <w:abstractNum w:abstractNumId="35" w15:restartNumberingAfterBreak="0">
+  <w:abstractNum w:abstractNumId="36" w15:restartNumberingAfterBreak="0">
     <w:nsid w:val="2AE26D74"/>
     <w:multiLevelType w:val="multilevel"/>
     <w:tmpl w:val="ADD68EDA"/>
@@ -6968,7 +7169,7 @@
       </w:pPr>
     </w:lvl>
   </w:abstractNum>
-  <w:abstractNum w:abstractNumId="36" w15:restartNumberingAfterBreak="0">
+  <w:abstractNum w:abstractNumId="37" w15:restartNumberingAfterBreak="0">
     <w:nsid w:val="2BE407AA"/>
     <w:multiLevelType w:val="multilevel"/>
     <w:tmpl w:val="8E60A058"/>
@@ -7117,7 +7318,7 @@
       </w:rPr>
     </w:lvl>
   </w:abstractNum>
-  <w:abstractNum w:abstractNumId="37" w15:restartNumberingAfterBreak="0">
+  <w:abstractNum w:abstractNumId="38" w15:restartNumberingAfterBreak="0">
     <w:nsid w:val="2C3C419D"/>
     <w:multiLevelType w:val="multilevel"/>
     <w:tmpl w:val="A810EF04"/>
@@ -7230,7 +7431,7 @@
       </w:pPr>
     </w:lvl>
   </w:abstractNum>
-  <w:abstractNum w:abstractNumId="38" w15:restartNumberingAfterBreak="0">
+  <w:abstractNum w:abstractNumId="39" w15:restartNumberingAfterBreak="0">
     <w:nsid w:val="2CBA1C22"/>
     <w:multiLevelType w:val="multilevel"/>
     <w:tmpl w:val="D4E84BAE"/>
@@ -7343,7 +7544,7 @@
       </w:pPr>
     </w:lvl>
   </w:abstractNum>
-  <w:abstractNum w:abstractNumId="39" w15:restartNumberingAfterBreak="0">
+  <w:abstractNum w:abstractNumId="40" w15:restartNumberingAfterBreak="0">
     <w:nsid w:val="2D5D7506"/>
     <w:multiLevelType w:val="multilevel"/>
     <w:tmpl w:val="873EF848"/>
@@ -7492,7 +7693,7 @@
       </w:rPr>
     </w:lvl>
   </w:abstractNum>
-  <w:abstractNum w:abstractNumId="40" w15:restartNumberingAfterBreak="0">
+  <w:abstractNum w:abstractNumId="41" w15:restartNumberingAfterBreak="0">
     <w:nsid w:val="2E912587"/>
     <w:multiLevelType w:val="multilevel"/>
     <w:tmpl w:val="B936FB3A"/>
@@ -7641,7 +7842,7 @@
       </w:rPr>
     </w:lvl>
   </w:abstractNum>
-  <w:abstractNum w:abstractNumId="41" w15:restartNumberingAfterBreak="0">
+  <w:abstractNum w:abstractNumId="42" w15:restartNumberingAfterBreak="0">
     <w:nsid w:val="2F8E0F96"/>
     <w:multiLevelType w:val="multilevel"/>
     <w:tmpl w:val="3F725768"/>
@@ -7754,7 +7955,7 @@
       </w:pPr>
     </w:lvl>
   </w:abstractNum>
-  <w:abstractNum w:abstractNumId="42" w15:restartNumberingAfterBreak="0">
+  <w:abstractNum w:abstractNumId="43" w15:restartNumberingAfterBreak="0">
     <w:nsid w:val="2FD82FAF"/>
     <w:multiLevelType w:val="multilevel"/>
     <w:tmpl w:val="FAA89CD0"/>
@@ -7903,7 +8104,7 @@
       </w:rPr>
     </w:lvl>
   </w:abstractNum>
-  <w:abstractNum w:abstractNumId="43" w15:restartNumberingAfterBreak="0">
+  <w:abstractNum w:abstractNumId="44" w15:restartNumberingAfterBreak="0">
     <w:nsid w:val="31071813"/>
     <w:multiLevelType w:val="multilevel"/>
     <w:tmpl w:val="7DF49C66"/>
@@ -8052,7 +8253,7 @@
       </w:rPr>
     </w:lvl>
   </w:abstractNum>
-  <w:abstractNum w:abstractNumId="44" w15:restartNumberingAfterBreak="0">
+  <w:abstractNum w:abstractNumId="45" w15:restartNumberingAfterBreak="0">
     <w:nsid w:val="32342A38"/>
     <w:multiLevelType w:val="multilevel"/>
     <w:tmpl w:val="A7D076DE"/>
@@ -8201,7 +8402,7 @@
       </w:rPr>
     </w:lvl>
   </w:abstractNum>
-  <w:abstractNum w:abstractNumId="45" w15:restartNumberingAfterBreak="0">
+  <w:abstractNum w:abstractNumId="46" w15:restartNumberingAfterBreak="0">
     <w:nsid w:val="32AE0C5A"/>
     <w:multiLevelType w:val="multilevel"/>
     <w:tmpl w:val="F5ECFF84"/>
@@ -8314,7 +8515,7 @@
       </w:pPr>
     </w:lvl>
   </w:abstractNum>
-  <w:abstractNum w:abstractNumId="46" w15:restartNumberingAfterBreak="0">
+  <w:abstractNum w:abstractNumId="47" w15:restartNumberingAfterBreak="0">
     <w:nsid w:val="358B5CE4"/>
     <w:multiLevelType w:val="multilevel"/>
     <w:tmpl w:val="D0AC15D2"/>
@@ -8463,7 +8664,7 @@
       </w:rPr>
     </w:lvl>
   </w:abstractNum>
-  <w:abstractNum w:abstractNumId="47" w15:restartNumberingAfterBreak="0">
+  <w:abstractNum w:abstractNumId="48" w15:restartNumberingAfterBreak="0">
     <w:nsid w:val="37D36A05"/>
     <w:multiLevelType w:val="multilevel"/>
     <w:tmpl w:val="21E0ED84"/>
@@ -8612,7 +8813,7 @@
       </w:rPr>
     </w:lvl>
   </w:abstractNum>
-  <w:abstractNum w:abstractNumId="48" w15:restartNumberingAfterBreak="0">
+  <w:abstractNum w:abstractNumId="49" w15:restartNumberingAfterBreak="0">
     <w:nsid w:val="38F53B2B"/>
     <w:multiLevelType w:val="multilevel"/>
     <w:tmpl w:val="5BB0E01C"/>
@@ -8761,7 +8962,7 @@
       </w:rPr>
     </w:lvl>
   </w:abstractNum>
-  <w:abstractNum w:abstractNumId="49" w15:restartNumberingAfterBreak="0">
+  <w:abstractNum w:abstractNumId="50" w15:restartNumberingAfterBreak="0">
     <w:nsid w:val="3948462F"/>
     <w:multiLevelType w:val="multilevel"/>
     <w:tmpl w:val="7ADCD642"/>
@@ -8910,7 +9111,7 @@
       </w:rPr>
     </w:lvl>
   </w:abstractNum>
-  <w:abstractNum w:abstractNumId="50" w15:restartNumberingAfterBreak="0">
+  <w:abstractNum w:abstractNumId="51" w15:restartNumberingAfterBreak="0">
     <w:nsid w:val="39791D28"/>
     <w:multiLevelType w:val="multilevel"/>
     <w:tmpl w:val="A28AFB10"/>
@@ -9059,7 +9260,120 @@
       </w:rPr>
     </w:lvl>
   </w:abstractNum>
-  <w:abstractNum w:abstractNumId="51" w15:restartNumberingAfterBreak="0">
+  <w:abstractNum w:abstractNumId="52" w15:restartNumberingAfterBreak="0">
+    <w:nsid w:val="3A6909C4"/>
+    <w:multiLevelType w:val="hybridMultilevel"/>
+    <w:tmpl w:val="AA60D9B4"/>
+    <w:lvl w:ilvl="0" w:tplc="0409000D">
+      <w:start w:val="1"/>
+      <w:numFmt w:val="bullet"/>
+      <w:lvlText w:val=""/>
+      <w:lvlJc w:val="left"/>
+      <w:pPr>
+        <w:ind w:left="720" w:hanging="360"/>
+      </w:pPr>
+      <w:rPr>
+        <w:rFonts w:ascii="Wingdings" w:hAnsi="Wingdings" w:hint="default"/>
+      </w:rPr>
+    </w:lvl>
+    <w:lvl w:ilvl="1" w:tplc="04090003" w:tentative="1">
+      <w:start w:val="1"/>
+      <w:numFmt w:val="bullet"/>
+      <w:lvlText w:val="o"/>
+      <w:lvlJc w:val="left"/>
+      <w:pPr>
+        <w:ind w:left="1440" w:hanging="360"/>
+      </w:pPr>
+      <w:rPr>
+        <w:rFonts w:ascii="Courier New" w:hAnsi="Courier New" w:cs="Courier New" w:hint="default"/>
+      </w:rPr>
+    </w:lvl>
+    <w:lvl w:ilvl="2" w:tplc="04090005" w:tentative="1">
+      <w:start w:val="1"/>
+      <w:numFmt w:val="bullet"/>
+      <w:lvlText w:val=""/>
+      <w:lvlJc w:val="left"/>
+      <w:pPr>
+        <w:ind w:left="2160" w:hanging="360"/>
+      </w:pPr>
+      <w:rPr>
+        <w:rFonts w:ascii="Wingdings" w:hAnsi="Wingdings" w:hint="default"/>
+      </w:rPr>
+    </w:lvl>
+    <w:lvl w:ilvl="3" w:tplc="04090001" w:tentative="1">
+      <w:start w:val="1"/>
+      <w:numFmt w:val="bullet"/>
+      <w:lvlText w:val=""/>
+      <w:lvlJc w:val="left"/>
+      <w:pPr>
+        <w:ind w:left="2880" w:hanging="360"/>
+      </w:pPr>
+      <w:rPr>
+        <w:rFonts w:ascii="Symbol" w:hAnsi="Symbol" w:hint="default"/>
+      </w:rPr>
+    </w:lvl>
+    <w:lvl w:ilvl="4" w:tplc="04090003" w:tentative="1">
+      <w:start w:val="1"/>
+      <w:numFmt w:val="bullet"/>
+      <w:lvlText w:val="o"/>
+      <w:lvlJc w:val="left"/>
+      <w:pPr>
+        <w:ind w:left="3600" w:hanging="360"/>
+      </w:pPr>
+      <w:rPr>
+        <w:rFonts w:ascii="Courier New" w:hAnsi="Courier New" w:cs="Courier New" w:hint="default"/>
+      </w:rPr>
+    </w:lvl>
+    <w:lvl w:ilvl="5" w:tplc="04090005" w:tentative="1">
+      <w:start w:val="1"/>
+      <w:numFmt w:val="bullet"/>
+      <w:lvlText w:val=""/>
+      <w:lvlJc w:val="left"/>
+      <w:pPr>
+        <w:ind w:left="4320" w:hanging="360"/>
+      </w:pPr>
+      <w:rPr>
+        <w:rFonts w:ascii="Wingdings" w:hAnsi="Wingdings" w:hint="default"/>
+      </w:rPr>
+    </w:lvl>
+    <w:lvl w:ilvl="6" w:tplc="04090001" w:tentative="1">
+      <w:start w:val="1"/>
+      <w:numFmt w:val="bullet"/>
+      <w:lvlText w:val=""/>
+      <w:lvlJc w:val="left"/>
+      <w:pPr>
+        <w:ind w:left="5040" w:hanging="360"/>
+      </w:pPr>
+      <w:rPr>
+        <w:rFonts w:ascii="Symbol" w:hAnsi="Symbol" w:hint="default"/>
+      </w:rPr>
+    </w:lvl>
+    <w:lvl w:ilvl="7" w:tplc="04090003" w:tentative="1">
+      <w:start w:val="1"/>
+      <w:numFmt w:val="bullet"/>
+      <w:lvlText w:val="o"/>
+      <w:lvlJc w:val="left"/>
+      <w:pPr>
+        <w:ind w:left="5760" w:hanging="360"/>
+      </w:pPr>
+      <w:rPr>
+        <w:rFonts w:ascii="Courier New" w:hAnsi="Courier New" w:cs="Courier New" w:hint="default"/>
+      </w:rPr>
+    </w:lvl>
+    <w:lvl w:ilvl="8" w:tplc="04090005" w:tentative="1">
+      <w:start w:val="1"/>
+      <w:numFmt w:val="bullet"/>
+      <w:lvlText w:val=""/>
+      <w:lvlJc w:val="left"/>
+      <w:pPr>
+        <w:ind w:left="6480" w:hanging="360"/>
+      </w:pPr>
+      <w:rPr>
+        <w:rFonts w:ascii="Wingdings" w:hAnsi="Wingdings" w:hint="default"/>
+      </w:rPr>
+    </w:lvl>
+  </w:abstractNum>
+  <w:abstractNum w:abstractNumId="53" w15:restartNumberingAfterBreak="0">
     <w:nsid w:val="3AB03D5D"/>
     <w:multiLevelType w:val="multilevel"/>
     <w:tmpl w:val="BCD82176"/>
@@ -9208,7 +9522,7 @@
       </w:rPr>
     </w:lvl>
   </w:abstractNum>
-  <w:abstractNum w:abstractNumId="52" w15:restartNumberingAfterBreak="0">
+  <w:abstractNum w:abstractNumId="54" w15:restartNumberingAfterBreak="0">
     <w:nsid w:val="3B6B489F"/>
     <w:multiLevelType w:val="multilevel"/>
     <w:tmpl w:val="9A2026B4"/>
@@ -9357,7 +9671,7 @@
       </w:rPr>
     </w:lvl>
   </w:abstractNum>
-  <w:abstractNum w:abstractNumId="53" w15:restartNumberingAfterBreak="0">
+  <w:abstractNum w:abstractNumId="55" w15:restartNumberingAfterBreak="0">
     <w:nsid w:val="3BAE53F7"/>
     <w:multiLevelType w:val="multilevel"/>
     <w:tmpl w:val="E92499E2"/>
@@ -9506,7 +9820,7 @@
       </w:rPr>
     </w:lvl>
   </w:abstractNum>
-  <w:abstractNum w:abstractNumId="54" w15:restartNumberingAfterBreak="0">
+  <w:abstractNum w:abstractNumId="56" w15:restartNumberingAfterBreak="0">
     <w:nsid w:val="3CE306BD"/>
     <w:multiLevelType w:val="multilevel"/>
     <w:tmpl w:val="3F006DF2"/>
@@ -9655,7 +9969,7 @@
       </w:rPr>
     </w:lvl>
   </w:abstractNum>
-  <w:abstractNum w:abstractNumId="55" w15:restartNumberingAfterBreak="0">
+  <w:abstractNum w:abstractNumId="57" w15:restartNumberingAfterBreak="0">
     <w:nsid w:val="3CFC40BE"/>
     <w:multiLevelType w:val="multilevel"/>
     <w:tmpl w:val="16D2CCA8"/>
@@ -9804,7 +10118,7 @@
       </w:rPr>
     </w:lvl>
   </w:abstractNum>
-  <w:abstractNum w:abstractNumId="56" w15:restartNumberingAfterBreak="0">
+  <w:abstractNum w:abstractNumId="58" w15:restartNumberingAfterBreak="0">
     <w:nsid w:val="3F1662F2"/>
     <w:multiLevelType w:val="multilevel"/>
     <w:tmpl w:val="4B5688C8"/>
@@ -9953,7 +10267,7 @@
       </w:rPr>
     </w:lvl>
   </w:abstractNum>
-  <w:abstractNum w:abstractNumId="57" w15:restartNumberingAfterBreak="0">
+  <w:abstractNum w:abstractNumId="59" w15:restartNumberingAfterBreak="0">
     <w:nsid w:val="419939A2"/>
     <w:multiLevelType w:val="multilevel"/>
     <w:tmpl w:val="52EA6BC8"/>
@@ -10102,7 +10416,7 @@
       </w:rPr>
     </w:lvl>
   </w:abstractNum>
-  <w:abstractNum w:abstractNumId="58" w15:restartNumberingAfterBreak="0">
+  <w:abstractNum w:abstractNumId="60" w15:restartNumberingAfterBreak="0">
     <w:nsid w:val="42A16CCA"/>
     <w:multiLevelType w:val="multilevel"/>
     <w:tmpl w:val="860275DA"/>
@@ -10251,7 +10565,7 @@
       </w:rPr>
     </w:lvl>
   </w:abstractNum>
-  <w:abstractNum w:abstractNumId="59" w15:restartNumberingAfterBreak="0">
+  <w:abstractNum w:abstractNumId="61" w15:restartNumberingAfterBreak="0">
     <w:nsid w:val="44187EC0"/>
     <w:multiLevelType w:val="multilevel"/>
     <w:tmpl w:val="DB5CE63C"/>
@@ -10400,7 +10714,7 @@
       </w:rPr>
     </w:lvl>
   </w:abstractNum>
-  <w:abstractNum w:abstractNumId="60" w15:restartNumberingAfterBreak="0">
+  <w:abstractNum w:abstractNumId="62" w15:restartNumberingAfterBreak="0">
     <w:nsid w:val="4606209E"/>
     <w:multiLevelType w:val="multilevel"/>
     <w:tmpl w:val="2974A298"/>
@@ -10549,7 +10863,7 @@
       </w:rPr>
     </w:lvl>
   </w:abstractNum>
-  <w:abstractNum w:abstractNumId="61" w15:restartNumberingAfterBreak="0">
+  <w:abstractNum w:abstractNumId="63" w15:restartNumberingAfterBreak="0">
     <w:nsid w:val="46335762"/>
     <w:multiLevelType w:val="multilevel"/>
     <w:tmpl w:val="0598F0D0"/>
@@ -10662,7 +10976,7 @@
       </w:pPr>
     </w:lvl>
   </w:abstractNum>
-  <w:abstractNum w:abstractNumId="62" w15:restartNumberingAfterBreak="0">
+  <w:abstractNum w:abstractNumId="64" w15:restartNumberingAfterBreak="0">
     <w:nsid w:val="46FA1D23"/>
     <w:multiLevelType w:val="multilevel"/>
     <w:tmpl w:val="007A8862"/>
@@ -10811,7 +11125,7 @@
       </w:rPr>
     </w:lvl>
   </w:abstractNum>
-  <w:abstractNum w:abstractNumId="63" w15:restartNumberingAfterBreak="0">
+  <w:abstractNum w:abstractNumId="65" w15:restartNumberingAfterBreak="0">
     <w:nsid w:val="4BEC6166"/>
     <w:multiLevelType w:val="hybridMultilevel"/>
     <w:tmpl w:val="AAB8F32C"/>
@@ -10924,7 +11238,7 @@
       </w:rPr>
     </w:lvl>
   </w:abstractNum>
-  <w:abstractNum w:abstractNumId="64" w15:restartNumberingAfterBreak="0">
+  <w:abstractNum w:abstractNumId="66" w15:restartNumberingAfterBreak="0">
     <w:nsid w:val="4C1A3BA6"/>
     <w:multiLevelType w:val="multilevel"/>
     <w:tmpl w:val="072462D6"/>
@@ -11073,7 +11387,7 @@
       </w:rPr>
     </w:lvl>
   </w:abstractNum>
-  <w:abstractNum w:abstractNumId="65" w15:restartNumberingAfterBreak="0">
+  <w:abstractNum w:abstractNumId="67" w15:restartNumberingAfterBreak="0">
     <w:nsid w:val="4C1E6BE6"/>
     <w:multiLevelType w:val="multilevel"/>
     <w:tmpl w:val="24007E94"/>
@@ -11222,7 +11536,7 @@
       </w:rPr>
     </w:lvl>
   </w:abstractNum>
-  <w:abstractNum w:abstractNumId="66" w15:restartNumberingAfterBreak="0">
+  <w:abstractNum w:abstractNumId="68" w15:restartNumberingAfterBreak="0">
     <w:nsid w:val="4C8555AD"/>
     <w:multiLevelType w:val="multilevel"/>
     <w:tmpl w:val="3496B1DA"/>
@@ -11371,7 +11685,7 @@
       </w:rPr>
     </w:lvl>
   </w:abstractNum>
-  <w:abstractNum w:abstractNumId="67" w15:restartNumberingAfterBreak="0">
+  <w:abstractNum w:abstractNumId="69" w15:restartNumberingAfterBreak="0">
     <w:nsid w:val="4E6835BE"/>
     <w:multiLevelType w:val="multilevel"/>
     <w:tmpl w:val="DCF65EC0"/>
@@ -11520,7 +11834,7 @@
       </w:rPr>
     </w:lvl>
   </w:abstractNum>
-  <w:abstractNum w:abstractNumId="68" w15:restartNumberingAfterBreak="0">
+  <w:abstractNum w:abstractNumId="70" w15:restartNumberingAfterBreak="0">
     <w:nsid w:val="4F175A3A"/>
     <w:multiLevelType w:val="multilevel"/>
     <w:tmpl w:val="7DA475A4"/>
@@ -11669,7 +11983,7 @@
       </w:rPr>
     </w:lvl>
   </w:abstractNum>
-  <w:abstractNum w:abstractNumId="69" w15:restartNumberingAfterBreak="0">
+  <w:abstractNum w:abstractNumId="71" w15:restartNumberingAfterBreak="0">
     <w:nsid w:val="50B31931"/>
     <w:multiLevelType w:val="multilevel"/>
     <w:tmpl w:val="4FFCDF24"/>
@@ -11818,7 +12132,7 @@
       </w:rPr>
     </w:lvl>
   </w:abstractNum>
-  <w:abstractNum w:abstractNumId="70" w15:restartNumberingAfterBreak="0">
+  <w:abstractNum w:abstractNumId="72" w15:restartNumberingAfterBreak="0">
     <w:nsid w:val="51E80893"/>
     <w:multiLevelType w:val="multilevel"/>
     <w:tmpl w:val="2244F1B4"/>
@@ -11967,7 +12281,7 @@
       </w:rPr>
     </w:lvl>
   </w:abstractNum>
-  <w:abstractNum w:abstractNumId="71" w15:restartNumberingAfterBreak="0">
+  <w:abstractNum w:abstractNumId="73" w15:restartNumberingAfterBreak="0">
     <w:nsid w:val="528448C6"/>
     <w:multiLevelType w:val="hybridMultilevel"/>
     <w:tmpl w:val="356CD01C"/>
@@ -12080,7 +12394,7 @@
       </w:rPr>
     </w:lvl>
   </w:abstractNum>
-  <w:abstractNum w:abstractNumId="72" w15:restartNumberingAfterBreak="0">
+  <w:abstractNum w:abstractNumId="74" w15:restartNumberingAfterBreak="0">
     <w:nsid w:val="52F429C1"/>
     <w:multiLevelType w:val="multilevel"/>
     <w:tmpl w:val="37D0AB3C"/>
@@ -12229,7 +12543,7 @@
       </w:rPr>
     </w:lvl>
   </w:abstractNum>
-  <w:abstractNum w:abstractNumId="73" w15:restartNumberingAfterBreak="0">
+  <w:abstractNum w:abstractNumId="75" w15:restartNumberingAfterBreak="0">
     <w:nsid w:val="53011EA3"/>
     <w:multiLevelType w:val="multilevel"/>
     <w:tmpl w:val="384AE8B2"/>
@@ -12378,7 +12692,7 @@
       </w:rPr>
     </w:lvl>
   </w:abstractNum>
-  <w:abstractNum w:abstractNumId="74" w15:restartNumberingAfterBreak="0">
+  <w:abstractNum w:abstractNumId="76" w15:restartNumberingAfterBreak="0">
     <w:nsid w:val="53F7709E"/>
     <w:multiLevelType w:val="multilevel"/>
     <w:tmpl w:val="5B08A4F0"/>
@@ -12527,7 +12841,7 @@
       </w:rPr>
     </w:lvl>
   </w:abstractNum>
-  <w:abstractNum w:abstractNumId="75" w15:restartNumberingAfterBreak="0">
+  <w:abstractNum w:abstractNumId="77" w15:restartNumberingAfterBreak="0">
     <w:nsid w:val="545915AE"/>
     <w:multiLevelType w:val="multilevel"/>
     <w:tmpl w:val="AEB4D63A"/>
@@ -12676,7 +12990,7 @@
       </w:rPr>
     </w:lvl>
   </w:abstractNum>
-  <w:abstractNum w:abstractNumId="76" w15:restartNumberingAfterBreak="0">
+  <w:abstractNum w:abstractNumId="78" w15:restartNumberingAfterBreak="0">
     <w:nsid w:val="5B58125E"/>
     <w:multiLevelType w:val="multilevel"/>
     <w:tmpl w:val="894A780C"/>
@@ -12825,7 +13139,7 @@
       </w:rPr>
     </w:lvl>
   </w:abstractNum>
-  <w:abstractNum w:abstractNumId="77" w15:restartNumberingAfterBreak="0">
+  <w:abstractNum w:abstractNumId="79" w15:restartNumberingAfterBreak="0">
     <w:nsid w:val="5C8B0939"/>
     <w:multiLevelType w:val="multilevel"/>
     <w:tmpl w:val="1572F510"/>
@@ -12974,7 +13288,7 @@
       </w:rPr>
     </w:lvl>
   </w:abstractNum>
-  <w:abstractNum w:abstractNumId="78" w15:restartNumberingAfterBreak="0">
+  <w:abstractNum w:abstractNumId="80" w15:restartNumberingAfterBreak="0">
     <w:nsid w:val="60B24C10"/>
     <w:multiLevelType w:val="multilevel"/>
     <w:tmpl w:val="9DCC1C08"/>
@@ -13123,7 +13437,7 @@
       </w:rPr>
     </w:lvl>
   </w:abstractNum>
-  <w:abstractNum w:abstractNumId="79" w15:restartNumberingAfterBreak="0">
+  <w:abstractNum w:abstractNumId="81" w15:restartNumberingAfterBreak="0">
     <w:nsid w:val="60CB2431"/>
     <w:multiLevelType w:val="multilevel"/>
     <w:tmpl w:val="4FE6AFB2"/>
@@ -13272,7 +13586,7 @@
       </w:rPr>
     </w:lvl>
   </w:abstractNum>
-  <w:abstractNum w:abstractNumId="80" w15:restartNumberingAfterBreak="0">
+  <w:abstractNum w:abstractNumId="82" w15:restartNumberingAfterBreak="0">
     <w:nsid w:val="617C1B2E"/>
     <w:multiLevelType w:val="multilevel"/>
     <w:tmpl w:val="C5AC0B9E"/>
@@ -13421,7 +13735,7 @@
       </w:rPr>
     </w:lvl>
   </w:abstractNum>
-  <w:abstractNum w:abstractNumId="81" w15:restartNumberingAfterBreak="0">
+  <w:abstractNum w:abstractNumId="83" w15:restartNumberingAfterBreak="0">
     <w:nsid w:val="62AA57BE"/>
     <w:multiLevelType w:val="multilevel"/>
     <w:tmpl w:val="AE821EF6"/>
@@ -13534,7 +13848,120 @@
       </w:pPr>
     </w:lvl>
   </w:abstractNum>
-  <w:abstractNum w:abstractNumId="82" w15:restartNumberingAfterBreak="0">
+  <w:abstractNum w:abstractNumId="84" w15:restartNumberingAfterBreak="0">
+    <w:nsid w:val="62D958E0"/>
+    <w:multiLevelType w:val="hybridMultilevel"/>
+    <w:tmpl w:val="A3FC882C"/>
+    <w:lvl w:ilvl="0" w:tplc="0409000D">
+      <w:start w:val="1"/>
+      <w:numFmt w:val="bullet"/>
+      <w:lvlText w:val=""/>
+      <w:lvlJc w:val="left"/>
+      <w:pPr>
+        <w:ind w:left="720" w:hanging="360"/>
+      </w:pPr>
+      <w:rPr>
+        <w:rFonts w:ascii="Wingdings" w:hAnsi="Wingdings" w:hint="default"/>
+      </w:rPr>
+    </w:lvl>
+    <w:lvl w:ilvl="1" w:tplc="04090003" w:tentative="1">
+      <w:start w:val="1"/>
+      <w:numFmt w:val="bullet"/>
+      <w:lvlText w:val="o"/>
+      <w:lvlJc w:val="left"/>
+      <w:pPr>
+        <w:ind w:left="1440" w:hanging="360"/>
+      </w:pPr>
+      <w:rPr>
+        <w:rFonts w:ascii="Courier New" w:hAnsi="Courier New" w:cs="Courier New" w:hint="default"/>
+      </w:rPr>
+    </w:lvl>
+    <w:lvl w:ilvl="2" w:tplc="04090005" w:tentative="1">
+      <w:start w:val="1"/>
+      <w:numFmt w:val="bullet"/>
+      <w:lvlText w:val=""/>
+      <w:lvlJc w:val="left"/>
+      <w:pPr>
+        <w:ind w:left="2160" w:hanging="360"/>
+      </w:pPr>
+      <w:rPr>
+        <w:rFonts w:ascii="Wingdings" w:hAnsi="Wingdings" w:hint="default"/>
+      </w:rPr>
+    </w:lvl>
+    <w:lvl w:ilvl="3" w:tplc="04090001" w:tentative="1">
+      <w:start w:val="1"/>
+      <w:numFmt w:val="bullet"/>
+      <w:lvlText w:val=""/>
+      <w:lvlJc w:val="left"/>
+      <w:pPr>
+        <w:ind w:left="2880" w:hanging="360"/>
+      </w:pPr>
+      <w:rPr>
+        <w:rFonts w:ascii="Symbol" w:hAnsi="Symbol" w:hint="default"/>
+      </w:rPr>
+    </w:lvl>
+    <w:lvl w:ilvl="4" w:tplc="04090003" w:tentative="1">
+      <w:start w:val="1"/>
+      <w:numFmt w:val="bullet"/>
+      <w:lvlText w:val="o"/>
+      <w:lvlJc w:val="left"/>
+      <w:pPr>
+        <w:ind w:left="3600" w:hanging="360"/>
+      </w:pPr>
+      <w:rPr>
+        <w:rFonts w:ascii="Courier New" w:hAnsi="Courier New" w:cs="Courier New" w:hint="default"/>
+      </w:rPr>
+    </w:lvl>
+    <w:lvl w:ilvl="5" w:tplc="04090005" w:tentative="1">
+      <w:start w:val="1"/>
+      <w:numFmt w:val="bullet"/>
+      <w:lvlText w:val=""/>
+      <w:lvlJc w:val="left"/>
+      <w:pPr>
+        <w:ind w:left="4320" w:hanging="360"/>
+      </w:pPr>
+      <w:rPr>
+        <w:rFonts w:ascii="Wingdings" w:hAnsi="Wingdings" w:hint="default"/>
+      </w:rPr>
+    </w:lvl>
+    <w:lvl w:ilvl="6" w:tplc="04090001" w:tentative="1">
+      <w:start w:val="1"/>
+      <w:numFmt w:val="bullet"/>
+      <w:lvlText w:val=""/>
+      <w:lvlJc w:val="left"/>
+      <w:pPr>
+        <w:ind w:left="5040" w:hanging="360"/>
+      </w:pPr>
+      <w:rPr>
+        <w:rFonts w:ascii="Symbol" w:hAnsi="Symbol" w:hint="default"/>
+      </w:rPr>
+    </w:lvl>
+    <w:lvl w:ilvl="7" w:tplc="04090003" w:tentative="1">
+      <w:start w:val="1"/>
+      <w:numFmt w:val="bullet"/>
+      <w:lvlText w:val="o"/>
+      <w:lvlJc w:val="left"/>
+      <w:pPr>
+        <w:ind w:left="5760" w:hanging="360"/>
+      </w:pPr>
+      <w:rPr>
+        <w:rFonts w:ascii="Courier New" w:hAnsi="Courier New" w:cs="Courier New" w:hint="default"/>
+      </w:rPr>
+    </w:lvl>
+    <w:lvl w:ilvl="8" w:tplc="04090005" w:tentative="1">
+      <w:start w:val="1"/>
+      <w:numFmt w:val="bullet"/>
+      <w:lvlText w:val=""/>
+      <w:lvlJc w:val="left"/>
+      <w:pPr>
+        <w:ind w:left="6480" w:hanging="360"/>
+      </w:pPr>
+      <w:rPr>
+        <w:rFonts w:ascii="Wingdings" w:hAnsi="Wingdings" w:hint="default"/>
+      </w:rPr>
+    </w:lvl>
+  </w:abstractNum>
+  <w:abstractNum w:abstractNumId="85" w15:restartNumberingAfterBreak="0">
     <w:nsid w:val="66226EF1"/>
     <w:multiLevelType w:val="hybridMultilevel"/>
     <w:tmpl w:val="CF2A092A"/>
@@ -13647,7 +14074,7 @@
       </w:rPr>
     </w:lvl>
   </w:abstractNum>
-  <w:abstractNum w:abstractNumId="83" w15:restartNumberingAfterBreak="0">
+  <w:abstractNum w:abstractNumId="86" w15:restartNumberingAfterBreak="0">
     <w:nsid w:val="675E41F2"/>
     <w:multiLevelType w:val="multilevel"/>
     <w:tmpl w:val="545E12A8"/>
@@ -13796,7 +14223,7 @@
       </w:rPr>
     </w:lvl>
   </w:abstractNum>
-  <w:abstractNum w:abstractNumId="84" w15:restartNumberingAfterBreak="0">
+  <w:abstractNum w:abstractNumId="87" w15:restartNumberingAfterBreak="0">
     <w:nsid w:val="67D92FB9"/>
     <w:multiLevelType w:val="multilevel"/>
     <w:tmpl w:val="18C6B362"/>
@@ -13945,7 +14372,7 @@
       </w:rPr>
     </w:lvl>
   </w:abstractNum>
-  <w:abstractNum w:abstractNumId="85" w15:restartNumberingAfterBreak="0">
+  <w:abstractNum w:abstractNumId="88" w15:restartNumberingAfterBreak="0">
     <w:nsid w:val="68A95F11"/>
     <w:multiLevelType w:val="multilevel"/>
     <w:tmpl w:val="C51A1276"/>
@@ -14094,7 +14521,7 @@
       </w:rPr>
     </w:lvl>
   </w:abstractNum>
-  <w:abstractNum w:abstractNumId="86" w15:restartNumberingAfterBreak="0">
+  <w:abstractNum w:abstractNumId="89" w15:restartNumberingAfterBreak="0">
     <w:nsid w:val="6B9F046C"/>
     <w:multiLevelType w:val="multilevel"/>
     <w:tmpl w:val="C8309598"/>
@@ -14243,7 +14670,7 @@
       </w:rPr>
     </w:lvl>
   </w:abstractNum>
-  <w:abstractNum w:abstractNumId="87" w15:restartNumberingAfterBreak="0">
+  <w:abstractNum w:abstractNumId="90" w15:restartNumberingAfterBreak="0">
     <w:nsid w:val="6BBB44D4"/>
     <w:multiLevelType w:val="multilevel"/>
     <w:tmpl w:val="5CC083AC"/>
@@ -14392,7 +14819,7 @@
       </w:rPr>
     </w:lvl>
   </w:abstractNum>
-  <w:abstractNum w:abstractNumId="88" w15:restartNumberingAfterBreak="0">
+  <w:abstractNum w:abstractNumId="91" w15:restartNumberingAfterBreak="0">
     <w:nsid w:val="6BD47AEA"/>
     <w:multiLevelType w:val="multilevel"/>
     <w:tmpl w:val="598CD584"/>
@@ -14541,7 +14968,7 @@
       </w:rPr>
     </w:lvl>
   </w:abstractNum>
-  <w:abstractNum w:abstractNumId="89" w15:restartNumberingAfterBreak="0">
+  <w:abstractNum w:abstractNumId="92" w15:restartNumberingAfterBreak="0">
     <w:nsid w:val="6BE20A8C"/>
     <w:multiLevelType w:val="multilevel"/>
     <w:tmpl w:val="A790CF08"/>
@@ -14690,7 +15117,7 @@
       </w:rPr>
     </w:lvl>
   </w:abstractNum>
-  <w:abstractNum w:abstractNumId="90" w15:restartNumberingAfterBreak="0">
+  <w:abstractNum w:abstractNumId="93" w15:restartNumberingAfterBreak="0">
     <w:nsid w:val="6D965050"/>
     <w:multiLevelType w:val="multilevel"/>
     <w:tmpl w:val="A1AA6A5A"/>
@@ -14839,7 +15266,7 @@
       </w:rPr>
     </w:lvl>
   </w:abstractNum>
-  <w:abstractNum w:abstractNumId="91" w15:restartNumberingAfterBreak="0">
+  <w:abstractNum w:abstractNumId="94" w15:restartNumberingAfterBreak="0">
     <w:nsid w:val="6FCE1387"/>
     <w:multiLevelType w:val="multilevel"/>
     <w:tmpl w:val="9E164A5C"/>
@@ -14988,7 +15415,7 @@
       </w:rPr>
     </w:lvl>
   </w:abstractNum>
-  <w:abstractNum w:abstractNumId="92" w15:restartNumberingAfterBreak="0">
+  <w:abstractNum w:abstractNumId="95" w15:restartNumberingAfterBreak="0">
     <w:nsid w:val="6FEC77DE"/>
     <w:multiLevelType w:val="multilevel"/>
     <w:tmpl w:val="8D88023A"/>
@@ -15137,7 +15564,7 @@
       </w:rPr>
     </w:lvl>
   </w:abstractNum>
-  <w:abstractNum w:abstractNumId="93" w15:restartNumberingAfterBreak="0">
+  <w:abstractNum w:abstractNumId="96" w15:restartNumberingAfterBreak="0">
     <w:nsid w:val="70084320"/>
     <w:multiLevelType w:val="multilevel"/>
     <w:tmpl w:val="C2723D8E"/>
@@ -15286,7 +15713,7 @@
       </w:rPr>
     </w:lvl>
   </w:abstractNum>
-  <w:abstractNum w:abstractNumId="94" w15:restartNumberingAfterBreak="0">
+  <w:abstractNum w:abstractNumId="97" w15:restartNumberingAfterBreak="0">
     <w:nsid w:val="755D4D9F"/>
     <w:multiLevelType w:val="multilevel"/>
     <w:tmpl w:val="0C7094F0"/>
@@ -15399,7 +15826,7 @@
       </w:pPr>
     </w:lvl>
   </w:abstractNum>
-  <w:abstractNum w:abstractNumId="95" w15:restartNumberingAfterBreak="0">
+  <w:abstractNum w:abstractNumId="98" w15:restartNumberingAfterBreak="0">
     <w:nsid w:val="77FD69DA"/>
     <w:multiLevelType w:val="hybridMultilevel"/>
     <w:tmpl w:val="40BE123E"/>
@@ -15512,7 +15939,7 @@
       </w:rPr>
     </w:lvl>
   </w:abstractNum>
-  <w:abstractNum w:abstractNumId="96" w15:restartNumberingAfterBreak="0">
+  <w:abstractNum w:abstractNumId="99" w15:restartNumberingAfterBreak="0">
     <w:nsid w:val="781223CB"/>
     <w:multiLevelType w:val="multilevel"/>
     <w:tmpl w:val="B10CBBB8"/>
@@ -15661,7 +16088,7 @@
       </w:rPr>
     </w:lvl>
   </w:abstractNum>
-  <w:abstractNum w:abstractNumId="97" w15:restartNumberingAfterBreak="0">
+  <w:abstractNum w:abstractNumId="100" w15:restartNumberingAfterBreak="0">
     <w:nsid w:val="78BA5AF3"/>
     <w:multiLevelType w:val="multilevel"/>
     <w:tmpl w:val="E6946F62"/>
@@ -15810,7 +16237,7 @@
       </w:rPr>
     </w:lvl>
   </w:abstractNum>
-  <w:abstractNum w:abstractNumId="98" w15:restartNumberingAfterBreak="0">
+  <w:abstractNum w:abstractNumId="101" w15:restartNumberingAfterBreak="0">
     <w:nsid w:val="792A125C"/>
     <w:multiLevelType w:val="multilevel"/>
     <w:tmpl w:val="09CAD5C8"/>
@@ -15923,7 +16350,7 @@
       </w:pPr>
     </w:lvl>
   </w:abstractNum>
-  <w:abstractNum w:abstractNumId="99" w15:restartNumberingAfterBreak="0">
+  <w:abstractNum w:abstractNumId="102" w15:restartNumberingAfterBreak="0">
     <w:nsid w:val="7AE043D0"/>
     <w:multiLevelType w:val="multilevel"/>
     <w:tmpl w:val="85CA3296"/>
@@ -16072,7 +16499,7 @@
       </w:rPr>
     </w:lvl>
   </w:abstractNum>
-  <w:abstractNum w:abstractNumId="100" w15:restartNumberingAfterBreak="0">
+  <w:abstractNum w:abstractNumId="103" w15:restartNumberingAfterBreak="0">
     <w:nsid w:val="7C093590"/>
     <w:multiLevelType w:val="multilevel"/>
     <w:tmpl w:val="21F0439A"/>
@@ -16221,7 +16648,7 @@
       </w:rPr>
     </w:lvl>
   </w:abstractNum>
-  <w:abstractNum w:abstractNumId="101" w15:restartNumberingAfterBreak="0">
+  <w:abstractNum w:abstractNumId="104" w15:restartNumberingAfterBreak="0">
     <w:nsid w:val="7D6D069F"/>
     <w:multiLevelType w:val="multilevel"/>
     <w:tmpl w:val="48D20746"/>
@@ -16370,7 +16797,7 @@
       </w:rPr>
     </w:lvl>
   </w:abstractNum>
-  <w:abstractNum w:abstractNumId="102" w15:restartNumberingAfterBreak="0">
+  <w:abstractNum w:abstractNumId="105" w15:restartNumberingAfterBreak="0">
     <w:nsid w:val="7E1E0E4A"/>
     <w:multiLevelType w:val="multilevel"/>
     <w:tmpl w:val="BFCC8F20"/>
@@ -16519,7 +16946,7 @@
       </w:rPr>
     </w:lvl>
   </w:abstractNum>
-  <w:abstractNum w:abstractNumId="103" w15:restartNumberingAfterBreak="0">
+  <w:abstractNum w:abstractNumId="106" w15:restartNumberingAfterBreak="0">
     <w:nsid w:val="7F412B4D"/>
     <w:multiLevelType w:val="hybridMultilevel"/>
     <w:tmpl w:val="B210A00E"/>
@@ -16633,136 +17060,136 @@
     </w:lvl>
   </w:abstractNum>
   <w:num w:numId="1" w16cid:durableId="1577323875">
-    <w:abstractNumId w:val="35"/>
+    <w:abstractNumId w:val="36"/>
   </w:num>
   <w:num w:numId="2" w16cid:durableId="1280143338">
-    <w:abstractNumId w:val="58"/>
+    <w:abstractNumId w:val="60"/>
   </w:num>
   <w:num w:numId="3" w16cid:durableId="900750538">
-    <w:abstractNumId w:val="57"/>
+    <w:abstractNumId w:val="59"/>
   </w:num>
   <w:num w:numId="4" w16cid:durableId="2086560928">
     <w:abstractNumId w:val="3"/>
   </w:num>
   <w:num w:numId="5" w16cid:durableId="1647473169">
-    <w:abstractNumId w:val="38"/>
+    <w:abstractNumId w:val="39"/>
   </w:num>
   <w:num w:numId="6" w16cid:durableId="78908977">
-    <w:abstractNumId w:val="61"/>
+    <w:abstractNumId w:val="63"/>
   </w:num>
   <w:num w:numId="7" w16cid:durableId="1631475973">
     <w:abstractNumId w:val="17"/>
   </w:num>
   <w:num w:numId="8" w16cid:durableId="1787656394">
-    <w:abstractNumId w:val="93"/>
+    <w:abstractNumId w:val="96"/>
   </w:num>
   <w:num w:numId="9" w16cid:durableId="1977490277">
-    <w:abstractNumId w:val="56"/>
+    <w:abstractNumId w:val="58"/>
   </w:num>
   <w:num w:numId="10" w16cid:durableId="1373192690">
-    <w:abstractNumId w:val="43"/>
+    <w:abstractNumId w:val="44"/>
   </w:num>
   <w:num w:numId="11" w16cid:durableId="1396735693">
     <w:abstractNumId w:val="20"/>
   </w:num>
   <w:num w:numId="12" w16cid:durableId="755443623">
-    <w:abstractNumId w:val="65"/>
+    <w:abstractNumId w:val="67"/>
   </w:num>
   <w:num w:numId="13" w16cid:durableId="404299747">
-    <w:abstractNumId w:val="80"/>
+    <w:abstractNumId w:val="82"/>
   </w:num>
   <w:num w:numId="14" w16cid:durableId="727803085">
     <w:abstractNumId w:val="5"/>
   </w:num>
   <w:num w:numId="15" w16cid:durableId="1188830544">
-    <w:abstractNumId w:val="66"/>
+    <w:abstractNumId w:val="68"/>
   </w:num>
   <w:num w:numId="16" w16cid:durableId="1802767408">
-    <w:abstractNumId w:val="36"/>
+    <w:abstractNumId w:val="37"/>
   </w:num>
   <w:num w:numId="17" w16cid:durableId="599026779">
-    <w:abstractNumId w:val="70"/>
+    <w:abstractNumId w:val="72"/>
   </w:num>
   <w:num w:numId="18" w16cid:durableId="1900707818">
-    <w:abstractNumId w:val="53"/>
+    <w:abstractNumId w:val="55"/>
   </w:num>
   <w:num w:numId="19" w16cid:durableId="203639228">
     <w:abstractNumId w:val="15"/>
   </w:num>
   <w:num w:numId="20" w16cid:durableId="416053212">
-    <w:abstractNumId w:val="83"/>
+    <w:abstractNumId w:val="86"/>
   </w:num>
   <w:num w:numId="21" w16cid:durableId="1237861375">
     <w:abstractNumId w:val="4"/>
   </w:num>
   <w:num w:numId="22" w16cid:durableId="2075736755">
-    <w:abstractNumId w:val="74"/>
+    <w:abstractNumId w:val="76"/>
   </w:num>
   <w:num w:numId="23" w16cid:durableId="1100301647">
-    <w:abstractNumId w:val="46"/>
+    <w:abstractNumId w:val="47"/>
   </w:num>
   <w:num w:numId="24" w16cid:durableId="836119090">
-    <w:abstractNumId w:val="31"/>
+    <w:abstractNumId w:val="32"/>
   </w:num>
   <w:num w:numId="25" w16cid:durableId="260992639">
     <w:abstractNumId w:val="13"/>
   </w:num>
   <w:num w:numId="26" w16cid:durableId="1974674834">
-    <w:abstractNumId w:val="75"/>
+    <w:abstractNumId w:val="77"/>
   </w:num>
   <w:num w:numId="27" w16cid:durableId="1798334546">
+    <w:abstractNumId w:val="101"/>
+  </w:num>
+  <w:num w:numId="28" w16cid:durableId="1616251575">
+    <w:abstractNumId w:val="81"/>
+  </w:num>
+  <w:num w:numId="29" w16cid:durableId="297539115">
+    <w:abstractNumId w:val="71"/>
+  </w:num>
+  <w:num w:numId="30" w16cid:durableId="1909873825">
+    <w:abstractNumId w:val="28"/>
+  </w:num>
+  <w:num w:numId="31" w16cid:durableId="1990941371">
+    <w:abstractNumId w:val="106"/>
+  </w:num>
+  <w:num w:numId="32" w16cid:durableId="70930622">
+    <w:abstractNumId w:val="65"/>
+  </w:num>
+  <w:num w:numId="33" w16cid:durableId="2070879746">
     <w:abstractNumId w:val="98"/>
   </w:num>
-  <w:num w:numId="28" w16cid:durableId="1616251575">
-    <w:abstractNumId w:val="79"/>
-  </w:num>
-  <w:num w:numId="29" w16cid:durableId="297539115">
-    <w:abstractNumId w:val="69"/>
-  </w:num>
-  <w:num w:numId="30" w16cid:durableId="1909873825">
-    <w:abstractNumId w:val="27"/>
-  </w:num>
-  <w:num w:numId="31" w16cid:durableId="1990941371">
-    <w:abstractNumId w:val="103"/>
-  </w:num>
-  <w:num w:numId="32" w16cid:durableId="70930622">
-    <w:abstractNumId w:val="63"/>
-  </w:num>
-  <w:num w:numId="33" w16cid:durableId="2070879746">
-    <w:abstractNumId w:val="95"/>
-  </w:num>
   <w:num w:numId="34" w16cid:durableId="1503008533">
-    <w:abstractNumId w:val="33"/>
+    <w:abstractNumId w:val="34"/>
   </w:num>
   <w:num w:numId="35" w16cid:durableId="1514108866">
-    <w:abstractNumId w:val="41"/>
+    <w:abstractNumId w:val="42"/>
   </w:num>
   <w:num w:numId="36" w16cid:durableId="679503974">
     <w:abstractNumId w:val="18"/>
   </w:num>
   <w:num w:numId="37" w16cid:durableId="587035776">
-    <w:abstractNumId w:val="67"/>
+    <w:abstractNumId w:val="69"/>
   </w:num>
   <w:num w:numId="38" w16cid:durableId="555626768">
-    <w:abstractNumId w:val="26"/>
+    <w:abstractNumId w:val="27"/>
   </w:num>
   <w:num w:numId="39" w16cid:durableId="437026183">
+    <w:abstractNumId w:val="102"/>
+  </w:num>
+  <w:num w:numId="40" w16cid:durableId="146940717">
     <w:abstractNumId w:val="99"/>
   </w:num>
-  <w:num w:numId="40" w16cid:durableId="146940717">
-    <w:abstractNumId w:val="96"/>
-  </w:num>
   <w:num w:numId="41" w16cid:durableId="340669631">
-    <w:abstractNumId w:val="30"/>
+    <w:abstractNumId w:val="31"/>
   </w:num>
   <w:num w:numId="42" w16cid:durableId="537623009">
-    <w:abstractNumId w:val="60"/>
+    <w:abstractNumId w:val="62"/>
   </w:num>
   <w:num w:numId="43" w16cid:durableId="976491438">
-    <w:abstractNumId w:val="101"/>
+    <w:abstractNumId w:val="104"/>
   </w:num>
   <w:num w:numId="44" w16cid:durableId="1269390191">
-    <w:abstractNumId w:val="47"/>
+    <w:abstractNumId w:val="48"/>
   </w:num>
   <w:num w:numId="45" w16cid:durableId="569970915">
     <w:abstractNumId w:val="2"/>
@@ -16771,28 +17198,28 @@
     <w:abstractNumId w:val="6"/>
   </w:num>
   <w:num w:numId="47" w16cid:durableId="2106917668">
-    <w:abstractNumId w:val="45"/>
+    <w:abstractNumId w:val="46"/>
   </w:num>
   <w:num w:numId="48" w16cid:durableId="2014457213">
-    <w:abstractNumId w:val="37"/>
+    <w:abstractNumId w:val="38"/>
   </w:num>
   <w:num w:numId="49" w16cid:durableId="1688367275">
-    <w:abstractNumId w:val="76"/>
+    <w:abstractNumId w:val="78"/>
   </w:num>
   <w:num w:numId="50" w16cid:durableId="1909150127">
     <w:abstractNumId w:val="19"/>
   </w:num>
   <w:num w:numId="51" w16cid:durableId="358164078">
-    <w:abstractNumId w:val="91"/>
+    <w:abstractNumId w:val="94"/>
   </w:num>
   <w:num w:numId="52" w16cid:durableId="1546522591">
-    <w:abstractNumId w:val="22"/>
+    <w:abstractNumId w:val="23"/>
   </w:num>
   <w:num w:numId="53" w16cid:durableId="1688755764">
-    <w:abstractNumId w:val="23"/>
+    <w:abstractNumId w:val="24"/>
   </w:num>
   <w:num w:numId="54" w16cid:durableId="470565088">
-    <w:abstractNumId w:val="34"/>
+    <w:abstractNumId w:val="35"/>
   </w:num>
   <w:num w:numId="55" w16cid:durableId="49423742">
     <w:abstractNumId w:val="16"/>
@@ -16801,148 +17228,157 @@
     <w:abstractNumId w:val="14"/>
   </w:num>
   <w:num w:numId="57" w16cid:durableId="695346965">
-    <w:abstractNumId w:val="84"/>
+    <w:abstractNumId w:val="87"/>
   </w:num>
   <w:num w:numId="58" w16cid:durableId="2097742867">
-    <w:abstractNumId w:val="100"/>
+    <w:abstractNumId w:val="103"/>
   </w:num>
   <w:num w:numId="59" w16cid:durableId="2005742023">
     <w:abstractNumId w:val="8"/>
   </w:num>
   <w:num w:numId="60" w16cid:durableId="282150757">
-    <w:abstractNumId w:val="81"/>
+    <w:abstractNumId w:val="83"/>
   </w:num>
   <w:num w:numId="61" w16cid:durableId="2122143360">
-    <w:abstractNumId w:val="51"/>
+    <w:abstractNumId w:val="53"/>
   </w:num>
   <w:num w:numId="62" w16cid:durableId="1012534281">
-    <w:abstractNumId w:val="39"/>
+    <w:abstractNumId w:val="40"/>
   </w:num>
   <w:num w:numId="63" w16cid:durableId="1217929548">
-    <w:abstractNumId w:val="90"/>
+    <w:abstractNumId w:val="93"/>
   </w:num>
   <w:num w:numId="64" w16cid:durableId="64187157">
     <w:abstractNumId w:val="12"/>
   </w:num>
   <w:num w:numId="65" w16cid:durableId="1315718905">
-    <w:abstractNumId w:val="68"/>
+    <w:abstractNumId w:val="70"/>
   </w:num>
   <w:num w:numId="66" w16cid:durableId="635113111">
-    <w:abstractNumId w:val="102"/>
+    <w:abstractNumId w:val="105"/>
   </w:num>
   <w:num w:numId="67" w16cid:durableId="203908171">
-    <w:abstractNumId w:val="89"/>
+    <w:abstractNumId w:val="92"/>
   </w:num>
   <w:num w:numId="68" w16cid:durableId="518353053">
-    <w:abstractNumId w:val="64"/>
+    <w:abstractNumId w:val="66"/>
   </w:num>
   <w:num w:numId="69" w16cid:durableId="804590995">
-    <w:abstractNumId w:val="97"/>
+    <w:abstractNumId w:val="100"/>
   </w:num>
   <w:num w:numId="70" w16cid:durableId="1700467539">
-    <w:abstractNumId w:val="92"/>
+    <w:abstractNumId w:val="95"/>
   </w:num>
   <w:num w:numId="71" w16cid:durableId="1970939010">
-    <w:abstractNumId w:val="25"/>
+    <w:abstractNumId w:val="26"/>
   </w:num>
   <w:num w:numId="72" w16cid:durableId="1179002516">
-    <w:abstractNumId w:val="73"/>
+    <w:abstractNumId w:val="75"/>
   </w:num>
   <w:num w:numId="73" w16cid:durableId="1922327305">
-    <w:abstractNumId w:val="32"/>
+    <w:abstractNumId w:val="33"/>
   </w:num>
   <w:num w:numId="74" w16cid:durableId="1069763885">
     <w:abstractNumId w:val="21"/>
   </w:num>
   <w:num w:numId="75" w16cid:durableId="2144422647">
-    <w:abstractNumId w:val="87"/>
+    <w:abstractNumId w:val="90"/>
   </w:num>
   <w:num w:numId="76" w16cid:durableId="891117443">
-    <w:abstractNumId w:val="40"/>
+    <w:abstractNumId w:val="41"/>
   </w:num>
   <w:num w:numId="77" w16cid:durableId="1683362652">
     <w:abstractNumId w:val="1"/>
   </w:num>
   <w:num w:numId="78" w16cid:durableId="2105176845">
-    <w:abstractNumId w:val="77"/>
+    <w:abstractNumId w:val="79"/>
   </w:num>
   <w:num w:numId="79" w16cid:durableId="695883152">
     <w:abstractNumId w:val="11"/>
   </w:num>
   <w:num w:numId="80" w16cid:durableId="656500302">
-    <w:abstractNumId w:val="59"/>
+    <w:abstractNumId w:val="61"/>
   </w:num>
   <w:num w:numId="81" w16cid:durableId="343217002">
     <w:abstractNumId w:val="9"/>
   </w:num>
   <w:num w:numId="82" w16cid:durableId="1856265406">
-    <w:abstractNumId w:val="88"/>
+    <w:abstractNumId w:val="91"/>
   </w:num>
   <w:num w:numId="83" w16cid:durableId="1537235735">
-    <w:abstractNumId w:val="44"/>
+    <w:abstractNumId w:val="45"/>
   </w:num>
   <w:num w:numId="84" w16cid:durableId="790317699">
+    <w:abstractNumId w:val="50"/>
+  </w:num>
+  <w:num w:numId="85" w16cid:durableId="119346752">
+    <w:abstractNumId w:val="54"/>
+  </w:num>
+  <w:num w:numId="86" w16cid:durableId="1539275980">
+    <w:abstractNumId w:val="64"/>
+  </w:num>
+  <w:num w:numId="87" w16cid:durableId="1430616650">
+    <w:abstractNumId w:val="80"/>
+  </w:num>
+  <w:num w:numId="88" w16cid:durableId="320936530">
     <w:abstractNumId w:val="49"/>
   </w:num>
-  <w:num w:numId="85" w16cid:durableId="119346752">
-    <w:abstractNumId w:val="52"/>
-  </w:num>
-  <w:num w:numId="86" w16cid:durableId="1539275980">
-    <w:abstractNumId w:val="62"/>
-  </w:num>
-  <w:num w:numId="87" w16cid:durableId="1430616650">
-    <w:abstractNumId w:val="78"/>
-  </w:num>
-  <w:num w:numId="88" w16cid:durableId="320936530">
-    <w:abstractNumId w:val="48"/>
-  </w:num>
   <w:num w:numId="89" w16cid:durableId="1180047481">
-    <w:abstractNumId w:val="86"/>
+    <w:abstractNumId w:val="89"/>
   </w:num>
   <w:num w:numId="90" w16cid:durableId="1468545884">
     <w:abstractNumId w:val="7"/>
   </w:num>
   <w:num w:numId="91" w16cid:durableId="299506277">
-    <w:abstractNumId w:val="94"/>
+    <w:abstractNumId w:val="97"/>
   </w:num>
   <w:num w:numId="92" w16cid:durableId="776370467">
-    <w:abstractNumId w:val="50"/>
+    <w:abstractNumId w:val="51"/>
   </w:num>
   <w:num w:numId="93" w16cid:durableId="2078546950">
-    <w:abstractNumId w:val="24"/>
+    <w:abstractNumId w:val="25"/>
   </w:num>
   <w:num w:numId="94" w16cid:durableId="634916144">
-    <w:abstractNumId w:val="54"/>
+    <w:abstractNumId w:val="56"/>
   </w:num>
   <w:num w:numId="95" w16cid:durableId="1981110840">
-    <w:abstractNumId w:val="29"/>
+    <w:abstractNumId w:val="30"/>
   </w:num>
   <w:num w:numId="96" w16cid:durableId="1648165715">
-    <w:abstractNumId w:val="72"/>
+    <w:abstractNumId w:val="74"/>
   </w:num>
   <w:num w:numId="97" w16cid:durableId="1750076660">
-    <w:abstractNumId w:val="55"/>
+    <w:abstractNumId w:val="57"/>
   </w:num>
   <w:num w:numId="98" w16cid:durableId="718672340">
     <w:abstractNumId w:val="10"/>
   </w:num>
   <w:num w:numId="99" w16cid:durableId="1348868960">
-    <w:abstractNumId w:val="28"/>
+    <w:abstractNumId w:val="29"/>
   </w:num>
   <w:num w:numId="100" w16cid:durableId="1055548343">
-    <w:abstractNumId w:val="85"/>
+    <w:abstractNumId w:val="88"/>
   </w:num>
   <w:num w:numId="101" w16cid:durableId="694119554">
-    <w:abstractNumId w:val="42"/>
+    <w:abstractNumId w:val="43"/>
   </w:num>
   <w:num w:numId="102" w16cid:durableId="1410074698">
     <w:abstractNumId w:val="0"/>
   </w:num>
   <w:num w:numId="103" w16cid:durableId="551503361">
-    <w:abstractNumId w:val="82"/>
+    <w:abstractNumId w:val="85"/>
   </w:num>
   <w:num w:numId="104" w16cid:durableId="482040556">
-    <w:abstractNumId w:val="71"/>
+    <w:abstractNumId w:val="73"/>
+  </w:num>
+  <w:num w:numId="105" w16cid:durableId="1892694855">
+    <w:abstractNumId w:val="84"/>
+  </w:num>
+  <w:num w:numId="106" w16cid:durableId="1504274563">
+    <w:abstractNumId w:val="52"/>
+  </w:num>
+  <w:num w:numId="107" w16cid:durableId="516114086">
+    <w:abstractNumId w:val="22"/>
   </w:num>
 </w:numbering>
 </file>

</xml_diff>